<commit_message>
add test classes to class diagram
</commit_message>
<xml_diff>
--- a/TurnControlUserSupport/docs/CASOS DE PRUEBA.docx
+++ b/TurnControlUserSupport/docs/CASOS DE PRUEBA.docx
@@ -2332,17 +2332,7 @@
                 <w:szCs w:val="20"/>
                 <w:lang w:eastAsia="es-CO"/>
               </w:rPr>
-              <w:t>constructor de la clase</w:t>
-            </w:r>
-            <w:r>
-              <w:rPr>
-                <w:rFonts w:ascii="Arial" w:eastAsia="Times New Roman" w:hAnsi="Arial" w:cs="Arial"/>
-                <w:color w:val="000000"/>
-                <w:sz w:val="20"/>
-                <w:szCs w:val="20"/>
-                <w:lang w:eastAsia="es-CO"/>
-              </w:rPr>
-              <w:t xml:space="preserve"> </w:t>
+              <w:t xml:space="preserve">constructor de la clase </w:t>
             </w:r>
             <w:proofErr w:type="spellStart"/>
             <w:r>
@@ -2353,17 +2343,7 @@
                 <w:szCs w:val="20"/>
                 <w:lang w:eastAsia="es-CO"/>
               </w:rPr>
-              <w:t>T</w:t>
-            </w:r>
-            <w:r>
-              <w:rPr>
-                <w:rFonts w:ascii="Arial" w:eastAsia="Times New Roman" w:hAnsi="Arial" w:cs="Arial"/>
-                <w:color w:val="000000"/>
-                <w:sz w:val="20"/>
-                <w:szCs w:val="20"/>
-                <w:lang w:eastAsia="es-CO"/>
-              </w:rPr>
-              <w:t>urn</w:t>
+              <w:t>Turn</w:t>
             </w:r>
             <w:proofErr w:type="spellEnd"/>
             <w:r>
@@ -2830,7 +2810,7 @@
                 <w:szCs w:val="20"/>
                 <w:lang w:eastAsia="es-CO"/>
               </w:rPr>
-              <w:t>setup2</w:t>
+              <w:t>ninguno</w:t>
             </w:r>
           </w:p>
         </w:tc>
@@ -4217,24 +4197,28 @@
             <w:r>
               <w:rPr>
                 <w:rFonts w:ascii="Arial" w:eastAsia="Times New Roman" w:hAnsi="Arial" w:cs="Arial"/>
-                <w:b/>
-                <w:bCs/>
-                <w:color w:val="000000"/>
-                <w:sz w:val="20"/>
-                <w:szCs w:val="20"/>
-                <w:lang w:eastAsia="es-CO"/>
-              </w:rPr>
-              <w:t xml:space="preserve"> </w:t>
-            </w:r>
-            <w:r>
-              <w:rPr>
-                <w:rFonts w:ascii="Arial" w:eastAsia="Times New Roman" w:hAnsi="Arial" w:cs="Arial"/>
-                <w:color w:val="000000"/>
-                <w:sz w:val="20"/>
-                <w:szCs w:val="20"/>
-                <w:lang w:eastAsia="es-CO"/>
-              </w:rPr>
-              <w:t>ninguno</w:t>
+                <w:color w:val="000000"/>
+                <w:sz w:val="20"/>
+                <w:szCs w:val="20"/>
+                <w:lang w:eastAsia="es-CO"/>
+              </w:rPr>
+              <w:t>id = “</w:t>
+            </w:r>
+            <w:r>
+              <w:rPr>
+                <w:rFonts w:ascii="Arial" w:eastAsia="Times New Roman" w:hAnsi="Arial" w:cs="Arial"/>
+                <w:color w:val="000000"/>
+                <w:lang w:val="en-US" w:eastAsia="es-CO"/>
+              </w:rPr>
+              <w:t>123456789</w:t>
+            </w:r>
+            <w:r>
+              <w:rPr>
+                <w:rFonts w:ascii="Arial" w:eastAsia="Times New Roman" w:hAnsi="Arial" w:cs="Arial"/>
+                <w:color w:val="000000"/>
+                <w:lang w:val="en-US" w:eastAsia="es-CO"/>
+              </w:rPr>
+              <w:t>”</w:t>
             </w:r>
           </w:p>
         </w:tc>
@@ -4299,8 +4283,8 @@
         <w:gridCol w:w="1468"/>
         <w:gridCol w:w="1740"/>
         <w:gridCol w:w="1157"/>
-        <w:gridCol w:w="1415"/>
-        <w:gridCol w:w="3424"/>
+        <w:gridCol w:w="1714"/>
+        <w:gridCol w:w="3125"/>
       </w:tblGrid>
       <w:tr>
         <w:trPr>
@@ -4885,24 +4869,50 @@
             <w:r>
               <w:rPr>
                 <w:rFonts w:ascii="Arial" w:eastAsia="Times New Roman" w:hAnsi="Arial" w:cs="Arial"/>
-                <w:b/>
-                <w:bCs/>
-                <w:color w:val="000000"/>
-                <w:sz w:val="20"/>
-                <w:szCs w:val="20"/>
-                <w:lang w:eastAsia="es-CO"/>
-              </w:rPr>
-              <w:t xml:space="preserve"> </w:t>
-            </w:r>
-            <w:r>
-              <w:rPr>
-                <w:rFonts w:ascii="Arial" w:eastAsia="Times New Roman" w:hAnsi="Arial" w:cs="Arial"/>
-                <w:color w:val="000000"/>
-                <w:sz w:val="20"/>
-                <w:szCs w:val="20"/>
-                <w:lang w:eastAsia="es-CO"/>
-              </w:rPr>
-              <w:t>ninguno</w:t>
+                <w:color w:val="000000"/>
+                <w:sz w:val="20"/>
+                <w:szCs w:val="20"/>
+                <w:lang w:eastAsia="es-CO"/>
+              </w:rPr>
+              <w:t>i</w:t>
+            </w:r>
+            <w:r>
+              <w:rPr>
+                <w:rFonts w:ascii="Arial" w:eastAsia="Times New Roman" w:hAnsi="Arial" w:cs="Arial"/>
+                <w:color w:val="000000"/>
+                <w:sz w:val="20"/>
+                <w:szCs w:val="20"/>
+                <w:lang w:eastAsia="es-CO"/>
+              </w:rPr>
+              <w:t>d</w:t>
+            </w:r>
+            <w:proofErr w:type="gramStart"/>
+            <w:r>
+              <w:rPr>
+                <w:rFonts w:ascii="Arial" w:eastAsia="Times New Roman" w:hAnsi="Arial" w:cs="Arial"/>
+                <w:color w:val="000000"/>
+                <w:sz w:val="20"/>
+                <w:szCs w:val="20"/>
+                <w:lang w:eastAsia="es-CO"/>
+              </w:rPr>
+              <w:t>=“</w:t>
+            </w:r>
+            <w:proofErr w:type="gramEnd"/>
+            <w:r>
+              <w:rPr>
+                <w:rFonts w:ascii="Arial" w:eastAsia="Times New Roman" w:hAnsi="Arial" w:cs="Arial"/>
+                <w:color w:val="000000"/>
+                <w:lang w:val="en-US" w:eastAsia="es-CO"/>
+              </w:rPr>
+              <w:t>123456789</w:t>
+            </w:r>
+            <w:r>
+              <w:rPr>
+                <w:rFonts w:ascii="Arial" w:eastAsia="Times New Roman" w:hAnsi="Arial" w:cs="Arial"/>
+                <w:color w:val="000000"/>
+                <w:lang w:val="en-US" w:eastAsia="es-CO"/>
+              </w:rPr>
+              <w:t>”</w:t>
             </w:r>
           </w:p>
         </w:tc>
@@ -4962,11 +4972,11 @@
         <w:tblLook w:val="04A0" w:firstRow="1" w:lastRow="0" w:firstColumn="1" w:lastColumn="0" w:noHBand="0" w:noVBand="1"/>
       </w:tblPr>
       <w:tblGrid>
-        <w:gridCol w:w="1478"/>
-        <w:gridCol w:w="1087"/>
-        <w:gridCol w:w="1165"/>
-        <w:gridCol w:w="2026"/>
-        <w:gridCol w:w="3448"/>
+        <w:gridCol w:w="1468"/>
+        <w:gridCol w:w="1080"/>
+        <w:gridCol w:w="1157"/>
+        <w:gridCol w:w="2119"/>
+        <w:gridCol w:w="3380"/>
       </w:tblGrid>
       <w:tr>
         <w:trPr>
@@ -5509,15 +5519,39 @@
               </w:rPr>
               <w:t xml:space="preserve"> </w:t>
             </w:r>
-            <w:r>
-              <w:rPr>
-                <w:rFonts w:ascii="Arial" w:eastAsia="Times New Roman" w:hAnsi="Arial" w:cs="Arial"/>
-                <w:color w:val="000000"/>
-                <w:sz w:val="20"/>
-                <w:szCs w:val="20"/>
-                <w:lang w:eastAsia="es-CO"/>
-              </w:rPr>
-              <w:t>ninguno</w:t>
+            <w:proofErr w:type="spellStart"/>
+            <w:r>
+              <w:rPr>
+                <w:rFonts w:ascii="Arial" w:eastAsia="Times New Roman" w:hAnsi="Arial" w:cs="Arial"/>
+                <w:color w:val="000000"/>
+                <w:sz w:val="20"/>
+                <w:szCs w:val="20"/>
+                <w:lang w:eastAsia="es-CO"/>
+              </w:rPr>
+              <w:t>phone</w:t>
+            </w:r>
+            <w:proofErr w:type="spellEnd"/>
+            <w:proofErr w:type="gramStart"/>
+            <w:r>
+              <w:rPr>
+                <w:rFonts w:ascii="Arial" w:eastAsia="Times New Roman" w:hAnsi="Arial" w:cs="Arial"/>
+                <w:color w:val="000000"/>
+                <w:sz w:val="20"/>
+                <w:szCs w:val="20"/>
+                <w:lang w:eastAsia="es-CO"/>
+              </w:rPr>
+              <w:t>=“</w:t>
+            </w:r>
+            <w:proofErr w:type="gramEnd"/>
+            <w:r>
+              <w:rPr>
+                <w:rFonts w:ascii="Arial" w:eastAsia="Times New Roman" w:hAnsi="Arial" w:cs="Arial"/>
+                <w:color w:val="000000"/>
+                <w:sz w:val="20"/>
+                <w:szCs w:val="20"/>
+                <w:lang w:eastAsia="es-CO"/>
+              </w:rPr>
+              <w:t>3124567890”</w:t>
             </w:r>
           </w:p>
         </w:tc>
@@ -6143,15 +6177,39 @@
               </w:rPr>
               <w:t xml:space="preserve"> </w:t>
             </w:r>
-            <w:r>
-              <w:rPr>
-                <w:rFonts w:ascii="Arial" w:eastAsia="Times New Roman" w:hAnsi="Arial" w:cs="Arial"/>
-                <w:color w:val="000000"/>
-                <w:sz w:val="20"/>
-                <w:szCs w:val="20"/>
-                <w:lang w:eastAsia="es-CO"/>
-              </w:rPr>
-              <w:t>ninguno</w:t>
+            <w:proofErr w:type="spellStart"/>
+            <w:r>
+              <w:rPr>
+                <w:rFonts w:ascii="Arial" w:eastAsia="Times New Roman" w:hAnsi="Arial" w:cs="Arial"/>
+                <w:b/>
+                <w:bCs/>
+                <w:color w:val="000000"/>
+                <w:sz w:val="20"/>
+                <w:szCs w:val="20"/>
+                <w:lang w:eastAsia="es-CO"/>
+              </w:rPr>
+              <w:t>a</w:t>
+            </w:r>
+            <w:r>
+              <w:rPr>
+                <w:rFonts w:ascii="Arial" w:eastAsia="Times New Roman" w:hAnsi="Arial" w:cs="Arial"/>
+                <w:color w:val="000000"/>
+                <w:sz w:val="20"/>
+                <w:szCs w:val="20"/>
+                <w:lang w:eastAsia="es-CO"/>
+              </w:rPr>
+              <w:t>ddress</w:t>
+            </w:r>
+            <w:proofErr w:type="spellEnd"/>
+            <w:r>
+              <w:rPr>
+                <w:rFonts w:ascii="Arial" w:eastAsia="Times New Roman" w:hAnsi="Arial" w:cs="Arial"/>
+                <w:color w:val="000000"/>
+                <w:sz w:val="20"/>
+                <w:szCs w:val="20"/>
+                <w:lang w:eastAsia="es-CO"/>
+              </w:rPr>
+              <w:t xml:space="preserve"> = “av4“</w:t>
             </w:r>
           </w:p>
         </w:tc>
@@ -6254,8 +6312,8 @@
         <w:gridCol w:w="1468"/>
         <w:gridCol w:w="1740"/>
         <w:gridCol w:w="1157"/>
-        <w:gridCol w:w="1415"/>
-        <w:gridCol w:w="3424"/>
+        <w:gridCol w:w="1714"/>
+        <w:gridCol w:w="3125"/>
       </w:tblGrid>
       <w:tr>
         <w:trPr>
@@ -6842,24 +6900,40 @@
             <w:r>
               <w:rPr>
                 <w:rFonts w:ascii="Arial" w:eastAsia="Times New Roman" w:hAnsi="Arial" w:cs="Arial"/>
-                <w:b/>
-                <w:bCs/>
-                <w:color w:val="000000"/>
-                <w:sz w:val="20"/>
-                <w:szCs w:val="20"/>
-                <w:lang w:eastAsia="es-CO"/>
-              </w:rPr>
-              <w:t xml:space="preserve"> </w:t>
-            </w:r>
-            <w:r>
-              <w:rPr>
-                <w:rFonts w:ascii="Arial" w:eastAsia="Times New Roman" w:hAnsi="Arial" w:cs="Arial"/>
-                <w:color w:val="000000"/>
-                <w:sz w:val="20"/>
-                <w:szCs w:val="20"/>
-                <w:lang w:eastAsia="es-CO"/>
-              </w:rPr>
-              <w:t>ninguno</w:t>
+                <w:color w:val="000000"/>
+                <w:sz w:val="20"/>
+                <w:szCs w:val="20"/>
+                <w:lang w:eastAsia="es-CO"/>
+              </w:rPr>
+              <w:t>id</w:t>
+            </w:r>
+            <w:proofErr w:type="gramStart"/>
+            <w:r>
+              <w:rPr>
+                <w:rFonts w:ascii="Arial" w:eastAsia="Times New Roman" w:hAnsi="Arial" w:cs="Arial"/>
+                <w:color w:val="000000"/>
+                <w:sz w:val="20"/>
+                <w:szCs w:val="20"/>
+                <w:lang w:eastAsia="es-CO"/>
+              </w:rPr>
+              <w:t>=“</w:t>
+            </w:r>
+            <w:proofErr w:type="gramEnd"/>
+            <w:r>
+              <w:rPr>
+                <w:rFonts w:ascii="Arial" w:eastAsia="Times New Roman" w:hAnsi="Arial" w:cs="Arial"/>
+                <w:color w:val="000000"/>
+                <w:lang w:val="en-US" w:eastAsia="es-CO"/>
+              </w:rPr>
+              <w:t>123456789</w:t>
+            </w:r>
+            <w:r>
+              <w:rPr>
+                <w:rFonts w:ascii="Arial" w:eastAsia="Times New Roman" w:hAnsi="Arial" w:cs="Arial"/>
+                <w:color w:val="000000"/>
+                <w:lang w:val="en-US" w:eastAsia="es-CO"/>
+              </w:rPr>
+              <w:t>”</w:t>
             </w:r>
           </w:p>
         </w:tc>
@@ -7092,13 +7166,24 @@
             </w:r>
             <w:r>
               <w:rPr>
+                <w:rFonts w:ascii="Consolas" w:hAnsi="Consolas" w:cs="Consolas"/>
+                <w:color w:val="000000"/>
+                <w:sz w:val="20"/>
+                <w:szCs w:val="20"/>
+                <w:shd w:val="clear" w:color="auto" w:fill="E8F2FE"/>
+                <w:lang w:val="en-US"/>
+              </w:rPr>
+              <w:t xml:space="preserve"> y</w:t>
+            </w:r>
+            <w:r>
+              <w:rPr>
                 <w:rFonts w:ascii="Arial" w:eastAsia="Times New Roman" w:hAnsi="Arial" w:cs="Arial"/>
                 <w:color w:val="000000"/>
                 <w:sz w:val="20"/>
                 <w:szCs w:val="20"/>
                 <w:lang w:val="en-US" w:eastAsia="es-CO"/>
               </w:rPr>
-              <w:t xml:space="preserve">, </w:t>
+              <w:t xml:space="preserve"> </w:t>
             </w:r>
             <w:proofErr w:type="spellStart"/>
             <w:proofErr w:type="gramStart"/>
@@ -7126,76 +7211,6 @@
               <w:t>(</w:t>
             </w:r>
             <w:proofErr w:type="gramEnd"/>
-            <w:r>
-              <w:rPr>
-                <w:rFonts w:ascii="Consolas" w:hAnsi="Consolas" w:cs="Consolas"/>
-                <w:color w:val="000000"/>
-                <w:sz w:val="20"/>
-                <w:szCs w:val="20"/>
-                <w:shd w:val="clear" w:color="auto" w:fill="E8F2FE"/>
-                <w:lang w:val="en-US"/>
-              </w:rPr>
-              <w:t xml:space="preserve">) , </w:t>
-            </w:r>
-            <w:proofErr w:type="spellStart"/>
-            <w:r>
-              <w:rPr>
-                <w:rFonts w:ascii="Consolas" w:hAnsi="Consolas" w:cs="Consolas"/>
-                <w:color w:val="000000"/>
-                <w:sz w:val="20"/>
-                <w:szCs w:val="20"/>
-                <w:shd w:val="clear" w:color="auto" w:fill="E8F2FE"/>
-                <w:lang w:val="en-US"/>
-              </w:rPr>
-              <w:t>assignUserTurn</w:t>
-            </w:r>
-            <w:proofErr w:type="spellEnd"/>
-            <w:r>
-              <w:rPr>
-                <w:rFonts w:ascii="Consolas" w:hAnsi="Consolas" w:cs="Consolas"/>
-                <w:color w:val="000000"/>
-                <w:sz w:val="20"/>
-                <w:szCs w:val="20"/>
-                <w:shd w:val="clear" w:color="auto" w:fill="E8F2FE"/>
-                <w:lang w:val="en-US"/>
-              </w:rPr>
-              <w:t xml:space="preserve">(String) y </w:t>
-            </w:r>
-            <w:proofErr w:type="spellStart"/>
-            <w:r>
-              <w:rPr>
-                <w:rFonts w:ascii="Consolas" w:hAnsi="Consolas" w:cs="Consolas"/>
-                <w:color w:val="000000"/>
-                <w:sz w:val="20"/>
-                <w:szCs w:val="20"/>
-                <w:shd w:val="clear" w:color="auto" w:fill="E8F2FE"/>
-                <w:lang w:val="en-US"/>
-              </w:rPr>
-              <w:t>searchUser</w:t>
-            </w:r>
-            <w:proofErr w:type="spellEnd"/>
-            <w:r>
-              <w:rPr>
-                <w:rFonts w:ascii="Consolas" w:hAnsi="Consolas" w:cs="Consolas"/>
-                <w:color w:val="000000"/>
-                <w:sz w:val="20"/>
-                <w:szCs w:val="20"/>
-                <w:shd w:val="clear" w:color="auto" w:fill="E8F2FE"/>
-                <w:lang w:val="en-US"/>
-              </w:rPr>
-              <w:t>(</w:t>
-            </w:r>
-            <w:r>
-              <w:rPr>
-                <w:rFonts w:ascii="Consolas" w:hAnsi="Consolas" w:cs="Consolas"/>
-                <w:color w:val="000000"/>
-                <w:sz w:val="20"/>
-                <w:szCs w:val="20"/>
-                <w:shd w:val="clear" w:color="auto" w:fill="D4D4D4"/>
-                <w:lang w:val="en-US"/>
-              </w:rPr>
-              <w:t>String</w:t>
-            </w:r>
             <w:r>
               <w:rPr>
                 <w:rFonts w:ascii="Consolas" w:hAnsi="Consolas" w:cs="Consolas"/>
@@ -7594,8 +7609,6 @@
             <w:r>
               <w:rPr>
                 <w:rFonts w:ascii="Arial" w:eastAsia="Times New Roman" w:hAnsi="Arial" w:cs="Arial"/>
-                <w:b/>
-                <w:bCs/>
                 <w:color w:val="000000"/>
                 <w:sz w:val="20"/>
                 <w:szCs w:val="20"/>
@@ -7611,7 +7624,7 @@
                 <w:szCs w:val="20"/>
                 <w:lang w:eastAsia="es-CO"/>
               </w:rPr>
-              <w:t>ninguno</w:t>
+              <w:t>r = 0</w:t>
             </w:r>
           </w:p>
         </w:tc>
@@ -7661,10 +7674,8 @@
     <w:p/>
     <w:p/>
     <w:p/>
-    <w:p>
-      <w:bookmarkStart w:id="0" w:name="_GoBack"/>
-      <w:bookmarkEnd w:id="0"/>
-    </w:p>
+    <w:p/>
+    <w:p/>
     <w:tbl>
       <w:tblPr>
         <w:tblW w:w="9204" w:type="dxa"/>
@@ -8148,6 +8159,7 @@
                 <w:lang w:eastAsia="es-CO"/>
               </w:rPr>
             </w:pPr>
+            <w:bookmarkStart w:id="0" w:name="_GoBack"/>
             <w:proofErr w:type="spellStart"/>
             <w:r>
               <w:rPr>
@@ -8159,6 +8171,7 @@
               </w:rPr>
               <w:t>printTurn</w:t>
             </w:r>
+            <w:bookmarkEnd w:id="0"/>
             <w:proofErr w:type="spellEnd"/>
           </w:p>
         </w:tc>
@@ -8293,7 +8306,7 @@
                 <w:szCs w:val="20"/>
                 <w:lang w:eastAsia="es-CO"/>
               </w:rPr>
-              <w:t>Devuelve el turno por ser atendido a ser atendido</w:t>
+              <w:t xml:space="preserve">Devuelve el turno por ser atendido </w:t>
             </w:r>
           </w:p>
         </w:tc>

</xml_diff>